<commit_message>
Add and refine various course descriptors
</commit_message>
<xml_diff>
--- a/Programme Document/IN521001 Maths for IT.docx
+++ b/Programme Document/IN521001 Maths for IT.docx
@@ -80,7 +80,7 @@
     </w:p>
     <w:p>
       <w:pPr>
-        <w:pStyle w:val="Heading2"/>
+        <w:pStyle w:val="berschrift2"/>
         <w:numPr>
           <w:ilvl w:val="0"/>
           <w:numId w:val="0"/>
@@ -137,7 +137,7 @@
           </w:tcPr>
           <w:p>
             <w:pPr>
-              <w:pStyle w:val="BodyTextIndent"/>
+              <w:pStyle w:val="Textkrper-Zeileneinzug"/>
               <w:tabs>
                 <w:tab w:val="clear" w:pos="851"/>
               </w:tabs>
@@ -171,7 +171,7 @@
           </w:tcPr>
           <w:p>
             <w:pPr>
-              <w:pStyle w:val="BodyTextIndent"/>
+              <w:pStyle w:val="Textkrper-Zeileneinzug"/>
               <w:tabs>
                 <w:tab w:val="clear" w:pos="851"/>
               </w:tabs>
@@ -210,7 +210,7 @@
           </w:tcPr>
           <w:p>
             <w:pPr>
-              <w:pStyle w:val="BodyTextIndent"/>
+              <w:pStyle w:val="Textkrper-Zeileneinzug"/>
               <w:tabs>
                 <w:tab w:val="clear" w:pos="851"/>
               </w:tabs>
@@ -244,7 +244,7 @@
           </w:tcPr>
           <w:p>
             <w:pPr>
-              <w:pStyle w:val="BodyTextIndent"/>
+              <w:pStyle w:val="Textkrper-Zeileneinzug"/>
               <w:tabs>
                 <w:tab w:val="clear" w:pos="851"/>
               </w:tabs>
@@ -280,7 +280,7 @@
           </w:tcPr>
           <w:p>
             <w:pPr>
-              <w:pStyle w:val="BodyTextIndent"/>
+              <w:pStyle w:val="Textkrper-Zeileneinzug"/>
               <w:tabs>
                 <w:tab w:val="clear" w:pos="851"/>
               </w:tabs>
@@ -312,7 +312,7 @@
           </w:tcPr>
           <w:p>
             <w:pPr>
-              <w:pStyle w:val="BodyTextIndent"/>
+              <w:pStyle w:val="Textkrper-Zeileneinzug"/>
               <w:tabs>
                 <w:tab w:val="clear" w:pos="851"/>
               </w:tabs>
@@ -343,7 +343,7 @@
           </w:tcPr>
           <w:p>
             <w:pPr>
-              <w:pStyle w:val="BodyTextIndent"/>
+              <w:pStyle w:val="Textkrper-Zeileneinzug"/>
               <w:tabs>
                 <w:tab w:val="clear" w:pos="851"/>
               </w:tabs>
@@ -376,7 +376,7 @@
           </w:tcPr>
           <w:p>
             <w:pPr>
-              <w:pStyle w:val="BodyTextIndent"/>
+              <w:pStyle w:val="Textkrper-Zeileneinzug"/>
               <w:tabs>
                 <w:tab w:val="clear" w:pos="851"/>
               </w:tabs>
@@ -412,7 +412,7 @@
           </w:tcPr>
           <w:p>
             <w:pPr>
-              <w:pStyle w:val="BodyTextIndent"/>
+              <w:pStyle w:val="Textkrper-Zeileneinzug"/>
               <w:tabs>
                 <w:tab w:val="clear" w:pos="851"/>
               </w:tabs>
@@ -444,7 +444,7 @@
           </w:tcPr>
           <w:p>
             <w:pPr>
-              <w:pStyle w:val="BodyTextIndent"/>
+              <w:pStyle w:val="Textkrper-Zeileneinzug"/>
               <w:tabs>
                 <w:tab w:val="clear" w:pos="851"/>
               </w:tabs>
@@ -475,7 +475,7 @@
           </w:tcPr>
           <w:p>
             <w:pPr>
-              <w:pStyle w:val="BodyTextIndent"/>
+              <w:pStyle w:val="Textkrper-Zeileneinzug"/>
               <w:tabs>
                 <w:tab w:val="clear" w:pos="851"/>
               </w:tabs>
@@ -522,7 +522,7 @@
           </w:tcPr>
           <w:p>
             <w:pPr>
-              <w:pStyle w:val="BodyTextIndent"/>
+              <w:pStyle w:val="Textkrper-Zeileneinzug"/>
               <w:tabs>
                 <w:tab w:val="clear" w:pos="851"/>
               </w:tabs>
@@ -558,7 +558,7 @@
           </w:tcPr>
           <w:p>
             <w:pPr>
-              <w:pStyle w:val="BodyTextIndent"/>
+              <w:pStyle w:val="Textkrper-Zeileneinzug"/>
               <w:tabs>
                 <w:tab w:val="clear" w:pos="851"/>
               </w:tabs>
@@ -589,7 +589,7 @@
           </w:tcPr>
           <w:p>
             <w:pPr>
-              <w:pStyle w:val="BodyTextIndent"/>
+              <w:pStyle w:val="Textkrper-Zeileneinzug"/>
               <w:tabs>
                 <w:tab w:val="clear" w:pos="851"/>
               </w:tabs>
@@ -620,7 +620,7 @@
           </w:tcPr>
           <w:p>
             <w:pPr>
-              <w:pStyle w:val="BodyTextIndent"/>
+              <w:pStyle w:val="Textkrper-Zeileneinzug"/>
               <w:tabs>
                 <w:tab w:val="clear" w:pos="851"/>
               </w:tabs>
@@ -653,7 +653,7 @@
           </w:tcPr>
           <w:p>
             <w:pPr>
-              <w:pStyle w:val="BodyTextIndent"/>
+              <w:pStyle w:val="Textkrper-Zeileneinzug"/>
               <w:tabs>
                 <w:tab w:val="clear" w:pos="851"/>
               </w:tabs>
@@ -698,7 +698,7 @@
           </w:tcPr>
           <w:p>
             <w:pPr>
-              <w:pStyle w:val="BodyTextIndent"/>
+              <w:pStyle w:val="Textkrper-Zeileneinzug"/>
               <w:tabs>
                 <w:tab w:val="clear" w:pos="851"/>
               </w:tabs>
@@ -736,7 +736,7 @@
     </w:tbl>
     <w:p>
       <w:pPr>
-        <w:pStyle w:val="BodyTextIndent"/>
+        <w:pStyle w:val="Textkrper-Zeileneinzug"/>
         <w:spacing w:before="240"/>
         <w:ind w:left="0"/>
         <w:rPr>
@@ -760,7 +760,7 @@
     </w:p>
     <w:p>
       <w:pPr>
-        <w:pStyle w:val="BodyTextIndent"/>
+        <w:pStyle w:val="Textkrper-Zeileneinzug"/>
         <w:ind w:left="0"/>
         <w:rPr>
           <w:rFonts w:cs="Arial"/>
@@ -837,7 +837,7 @@
     </w:p>
     <w:p>
       <w:pPr>
-        <w:pStyle w:val="BodyTextIndent"/>
+        <w:pStyle w:val="Textkrper-Zeileneinzug"/>
         <w:spacing w:before="240"/>
         <w:ind w:left="0"/>
         <w:rPr>
@@ -861,7 +861,7 @@
     </w:p>
     <w:p>
       <w:pPr>
-        <w:pStyle w:val="BodyTextIndent"/>
+        <w:pStyle w:val="Textkrper-Zeileneinzug"/>
         <w:ind w:left="0"/>
         <w:rPr>
           <w:rFonts w:cs="Arial"/>
@@ -882,7 +882,7 @@
     </w:p>
     <w:p>
       <w:pPr>
-        <w:pStyle w:val="BodyTextIndent"/>
+        <w:pStyle w:val="Textkrper-Zeileneinzug"/>
         <w:numPr>
           <w:ilvl w:val="0"/>
           <w:numId w:val="2"/>
@@ -901,12 +901,18 @@
         <w:rPr>
           <w:rFonts w:cs="Arial"/>
         </w:rPr>
-        <w:t>Demonstrate an understanding of decimal and binary number systems, their notation and arithmetic.</w:t>
-      </w:r>
-    </w:p>
-    <w:p>
-      <w:pPr>
-        <w:pStyle w:val="BodyTextIndent"/>
+        <w:t xml:space="preserve">Use </w:t>
+      </w:r>
+      <w:r>
+        <w:rPr>
+          <w:rFonts w:cs="Arial"/>
+        </w:rPr>
+        <w:t>decimal and binary number systems, their notation and arithmetic.</w:t>
+      </w:r>
+    </w:p>
+    <w:p>
+      <w:pPr>
+        <w:pStyle w:val="Textkrper-Zeileneinzug"/>
         <w:numPr>
           <w:ilvl w:val="0"/>
           <w:numId w:val="2"/>
@@ -927,12 +933,10 @@
         </w:rPr>
         <w:t>Model digital circuits using logic notation.</w:t>
       </w:r>
-      <w:bookmarkStart w:id="1" w:name="_GoBack"/>
-      <w:bookmarkEnd w:id="1"/>
-    </w:p>
-    <w:p>
-      <w:pPr>
-        <w:pStyle w:val="BodyTextIndent"/>
+    </w:p>
+    <w:p>
+      <w:pPr>
+        <w:pStyle w:val="Textkrper-Zeileneinzug"/>
         <w:numPr>
           <w:ilvl w:val="0"/>
           <w:numId w:val="2"/>
@@ -962,7 +966,7 @@
     </w:p>
     <w:p>
       <w:pPr>
-        <w:pStyle w:val="BodyTextIndent"/>
+        <w:pStyle w:val="Textkrper-Zeileneinzug"/>
         <w:numPr>
           <w:ilvl w:val="0"/>
           <w:numId w:val="2"/>
@@ -981,7 +985,13 @@
         <w:rPr>
           <w:rFonts w:cs="Arial"/>
         </w:rPr>
-        <w:t>Show an understanding of t</w:t>
+        <w:t>Use</w:t>
+      </w:r>
+      <w:r>
+        <w:rPr>
+          <w:rFonts w:cs="Arial"/>
+        </w:rPr>
+        <w:t xml:space="preserve"> t</w:t>
       </w:r>
       <w:r>
         <w:rPr>
@@ -999,12 +1009,24 @@
         <w:rPr>
           <w:rFonts w:cs="Arial"/>
         </w:rPr>
-        <w:t>iteration and recursion.</w:t>
-      </w:r>
-    </w:p>
-    <w:p>
-      <w:pPr>
-        <w:pStyle w:val="BodyTextIndent"/>
+        <w:t>iteration</w:t>
+      </w:r>
+      <w:r>
+        <w:rPr>
+          <w:rFonts w:cs="Arial"/>
+        </w:rPr>
+        <w:t>,</w:t>
+      </w:r>
+      <w:r>
+        <w:rPr>
+          <w:rFonts w:cs="Arial"/>
+        </w:rPr>
+        <w:t xml:space="preserve"> and recursion.</w:t>
+      </w:r>
+    </w:p>
+    <w:p>
+      <w:pPr>
+        <w:pStyle w:val="Textkrper-Zeileneinzug"/>
         <w:numPr>
           <w:ilvl w:val="0"/>
           <w:numId w:val="2"/>
@@ -1023,12 +1045,30 @@
         <w:rPr>
           <w:rFonts w:cs="Arial"/>
         </w:rPr>
-        <w:t>Explore graphing techniques for a variety of functions.</w:t>
-      </w:r>
-    </w:p>
-    <w:p>
-      <w:pPr>
-        <w:pStyle w:val="BodyTextIndent"/>
+        <w:t>Apply</w:t>
+      </w:r>
+      <w:r>
+        <w:rPr>
+          <w:rFonts w:cs="Arial"/>
+        </w:rPr>
+        <w:t xml:space="preserve"> graphing techniques </w:t>
+      </w:r>
+      <w:r>
+        <w:rPr>
+          <w:rFonts w:cs="Arial"/>
+        </w:rPr>
+        <w:t>to</w:t>
+      </w:r>
+      <w:r>
+        <w:rPr>
+          <w:rFonts w:cs="Arial"/>
+        </w:rPr>
+        <w:t xml:space="preserve"> a variety of functions.</w:t>
+      </w:r>
+    </w:p>
+    <w:p>
+      <w:pPr>
+        <w:pStyle w:val="Textkrper-Zeileneinzug"/>
         <w:tabs>
           <w:tab w:val="clear" w:pos="851"/>
           <w:tab w:val="left" w:pos="567"/>
@@ -1083,7 +1123,7 @@
     </w:p>
     <w:p>
       <w:pPr>
-        <w:pStyle w:val="BodyTextIndent"/>
+        <w:pStyle w:val="Textkrper-Zeileneinzug"/>
         <w:tabs>
           <w:tab w:val="clear" w:pos="851"/>
           <w:tab w:val="left" w:pos="567"/>
@@ -1132,7 +1172,7 @@
     </w:p>
     <w:p>
       <w:pPr>
-        <w:pStyle w:val="BodyTextIndent"/>
+        <w:pStyle w:val="Textkrper-Zeileneinzug"/>
         <w:tabs>
           <w:tab w:val="clear" w:pos="851"/>
           <w:tab w:val="left" w:pos="567"/>
@@ -1146,7 +1186,7 @@
     </w:p>
     <w:p>
       <w:pPr>
-        <w:pStyle w:val="BodyTextIndent"/>
+        <w:pStyle w:val="Textkrper-Zeileneinzug"/>
         <w:tabs>
           <w:tab w:val="clear" w:pos="851"/>
           <w:tab w:val="left" w:pos="0"/>
@@ -1184,7 +1224,7 @@
     </w:p>
     <w:p>
       <w:pPr>
-        <w:pStyle w:val="BodyTextIndent"/>
+        <w:pStyle w:val="Textkrper-Zeileneinzug"/>
         <w:ind w:left="0"/>
         <w:rPr>
           <w:rFonts w:cs="Arial"/>
@@ -1369,7 +1409,6 @@
           <w:rFonts w:cs="Arial"/>
         </w:rPr>
       </w:pPr>
-      <w:proofErr w:type="spellStart"/>
       <w:r>
         <w:rPr>
           <w:rFonts w:cs="Arial"/>
@@ -1386,9 +1425,16 @@
         <w:rPr>
           <w:rFonts w:cs="Arial"/>
         </w:rPr>
+        <w:t xml:space="preserve"> </w:t>
+      </w:r>
+      <w:bookmarkStart w:id="1" w:name="_GoBack"/>
+      <w:bookmarkEnd w:id="1"/>
+      <w:r>
+        <w:rPr>
+          <w:rFonts w:cs="Arial"/>
+        </w:rPr>
         <w:t>techniques</w:t>
       </w:r>
-      <w:proofErr w:type="spellEnd"/>
     </w:p>
     <w:p>
       <w:pPr>
@@ -1506,7 +1552,7 @@
     </w:p>
     <w:p>
       <w:pPr>
-        <w:pStyle w:val="Footer"/>
+        <w:pStyle w:val="Fuzeile"/>
         <w:pBdr>
           <w:top w:val="single" w:sz="2" w:space="1" w:color="auto"/>
         </w:pBdr>
@@ -1528,7 +1574,7 @@
           <w:noProof/>
           <w:sz w:val="18"/>
           <w:szCs w:val="18"/>
-          <w:lang w:val="en-US" w:eastAsia="en-US"/>
+          <w:lang w:val="en-MY" w:eastAsia="en-MY"/>
         </w:rPr>
         <w:lastRenderedPageBreak/>
         <w:drawing>
@@ -1591,7 +1637,7 @@
       </w:r>
       <w:r>
         <w:rPr>
-          <w:rStyle w:val="PageNumber"/>
+          <w:rStyle w:val="Seitenzahl"/>
           <w:rFonts w:cs="Arial"/>
           <w:i/>
           <w:sz w:val="18"/>
@@ -1601,7 +1647,7 @@
       </w:r>
       <w:r>
         <w:rPr>
-          <w:rStyle w:val="PageNumber"/>
+          <w:rStyle w:val="Seitenzahl"/>
           <w:rFonts w:cs="Arial"/>
           <w:i/>
           <w:sz w:val="18"/>
@@ -1611,7 +1657,7 @@
       </w:r>
       <w:r>
         <w:rPr>
-          <w:rStyle w:val="PageNumber"/>
+          <w:rStyle w:val="Seitenzahl"/>
           <w:rFonts w:cs="Arial"/>
           <w:i/>
           <w:sz w:val="18"/>
@@ -1621,7 +1667,7 @@
       </w:r>
       <w:r>
         <w:rPr>
-          <w:rStyle w:val="PageNumber"/>
+          <w:rStyle w:val="Seitenzahl"/>
           <w:rFonts w:cs="Arial"/>
           <w:i/>
           <w:sz w:val="18"/>
@@ -1631,7 +1677,7 @@
       </w:r>
       <w:r>
         <w:rPr>
-          <w:rStyle w:val="PageNumber"/>
+          <w:rStyle w:val="Seitenzahl"/>
           <w:rFonts w:cs="Arial"/>
           <w:i/>
           <w:noProof/>
@@ -1642,7 +1688,7 @@
       </w:r>
       <w:r>
         <w:rPr>
-          <w:rStyle w:val="PageNumber"/>
+          <w:rStyle w:val="Seitenzahl"/>
           <w:rFonts w:cs="Arial"/>
           <w:i/>
           <w:sz w:val="18"/>
@@ -1728,7 +1774,7 @@
     </w:p>
     <w:p>
       <w:pPr>
-        <w:pStyle w:val="BodyTextIndent"/>
+        <w:pStyle w:val="Textkrper-Zeileneinzug"/>
         <w:keepNext/>
         <w:keepLines/>
         <w:spacing w:before="240"/>
@@ -1784,7 +1830,7 @@
           </w:tcPr>
           <w:p>
             <w:pPr>
-              <w:pStyle w:val="BodyTextIndent"/>
+              <w:pStyle w:val="Textkrper-Zeileneinzug"/>
               <w:keepNext/>
               <w:keepLines/>
               <w:spacing w:after="0"/>
@@ -1810,7 +1856,7 @@
           </w:tcPr>
           <w:p>
             <w:pPr>
-              <w:pStyle w:val="BodyTextIndent"/>
+              <w:pStyle w:val="Textkrper-Zeileneinzug"/>
               <w:keepNext/>
               <w:keepLines/>
               <w:spacing w:after="0"/>
@@ -1837,7 +1883,7 @@
           </w:tcPr>
           <w:p>
             <w:pPr>
-              <w:pStyle w:val="BodyTextIndent"/>
+              <w:pStyle w:val="Textkrper-Zeileneinzug"/>
               <w:keepNext/>
               <w:keepLines/>
               <w:spacing w:after="0"/>
@@ -1865,7 +1911,7 @@
           </w:tcPr>
           <w:p>
             <w:pPr>
-              <w:pStyle w:val="BodyTextIndent"/>
+              <w:pStyle w:val="Textkrper-Zeileneinzug"/>
               <w:keepNext/>
               <w:keepLines/>
               <w:spacing w:after="0"/>
@@ -1889,7 +1935,7 @@
           </w:tcPr>
           <w:p>
             <w:pPr>
-              <w:pStyle w:val="BodyTextIndent"/>
+              <w:pStyle w:val="Textkrper-Zeileneinzug"/>
               <w:keepNext/>
               <w:keepLines/>
               <w:spacing w:after="0"/>
@@ -1920,7 +1966,7 @@
           </w:tcPr>
           <w:p>
             <w:pPr>
-              <w:pStyle w:val="BodyTextIndent"/>
+              <w:pStyle w:val="Textkrper-Zeileneinzug"/>
               <w:keepNext/>
               <w:keepLines/>
               <w:spacing w:after="0"/>
@@ -1941,7 +1987,7 @@
     </w:tbl>
     <w:p>
       <w:pPr>
-        <w:pStyle w:val="BodyTextIndent"/>
+        <w:pStyle w:val="Textkrper-Zeileneinzug"/>
         <w:keepNext/>
         <w:keepLines/>
         <w:spacing w:before="240"/>
@@ -2181,6 +2227,7 @@
         <w:ind w:left="425" w:hanging="425"/>
         <w:rPr>
           <w:rFonts w:cs="Arial"/>
+          <w:lang w:val="de-DE"/>
         </w:rPr>
       </w:pPr>
       <w:r>
@@ -2216,41 +2263,222 @@
         <w:rPr>
           <w:rFonts w:cs="Arial"/>
         </w:rPr>
-        <w:t>: Fourth Estate. ISBN: 1-85702-879-</w:t>
-      </w:r>
-    </w:p>
-    <w:p/>
-    <w:p/>
-    <w:p/>
-    <w:p/>
-    <w:p/>
-    <w:p/>
-    <w:p/>
-    <w:p/>
-    <w:p/>
-    <w:p/>
-    <w:p/>
-    <w:p/>
-    <w:p/>
-    <w:p/>
-    <w:p/>
-    <w:p/>
-    <w:p/>
-    <w:p/>
-    <w:p/>
-    <w:p/>
-    <w:p/>
-    <w:p/>
-    <w:p/>
-    <w:p/>
-    <w:p/>
-    <w:p/>
-    <w:p/>
-    <w:p/>
-    <w:p/>
-    <w:p>
-      <w:pPr>
-        <w:pStyle w:val="Footer"/>
+        <w:t xml:space="preserve">: Fourth Estate. </w:t>
+      </w:r>
+      <w:r>
+        <w:rPr>
+          <w:rFonts w:cs="Arial"/>
+          <w:lang w:val="de-DE"/>
+        </w:rPr>
+        <w:t>ISBN: 1-85702-879-</w:t>
+      </w:r>
+    </w:p>
+    <w:p>
+      <w:pPr>
+        <w:rPr>
+          <w:lang w:val="de-DE"/>
+        </w:rPr>
+      </w:pPr>
+    </w:p>
+    <w:p>
+      <w:pPr>
+        <w:rPr>
+          <w:lang w:val="de-DE"/>
+        </w:rPr>
+      </w:pPr>
+    </w:p>
+    <w:p>
+      <w:pPr>
+        <w:rPr>
+          <w:lang w:val="de-DE"/>
+        </w:rPr>
+      </w:pPr>
+    </w:p>
+    <w:p>
+      <w:pPr>
+        <w:rPr>
+          <w:lang w:val="de-DE"/>
+        </w:rPr>
+      </w:pPr>
+    </w:p>
+    <w:p>
+      <w:pPr>
+        <w:rPr>
+          <w:lang w:val="de-DE"/>
+        </w:rPr>
+      </w:pPr>
+    </w:p>
+    <w:p>
+      <w:pPr>
+        <w:rPr>
+          <w:lang w:val="de-DE"/>
+        </w:rPr>
+      </w:pPr>
+    </w:p>
+    <w:p>
+      <w:pPr>
+        <w:rPr>
+          <w:lang w:val="de-DE"/>
+        </w:rPr>
+      </w:pPr>
+    </w:p>
+    <w:p>
+      <w:pPr>
+        <w:rPr>
+          <w:lang w:val="de-DE"/>
+        </w:rPr>
+      </w:pPr>
+    </w:p>
+    <w:p>
+      <w:pPr>
+        <w:rPr>
+          <w:lang w:val="de-DE"/>
+        </w:rPr>
+      </w:pPr>
+    </w:p>
+    <w:p>
+      <w:pPr>
+        <w:rPr>
+          <w:lang w:val="de-DE"/>
+        </w:rPr>
+      </w:pPr>
+    </w:p>
+    <w:p>
+      <w:pPr>
+        <w:rPr>
+          <w:lang w:val="de-DE"/>
+        </w:rPr>
+      </w:pPr>
+    </w:p>
+    <w:p>
+      <w:pPr>
+        <w:rPr>
+          <w:lang w:val="de-DE"/>
+        </w:rPr>
+      </w:pPr>
+    </w:p>
+    <w:p>
+      <w:pPr>
+        <w:rPr>
+          <w:lang w:val="de-DE"/>
+        </w:rPr>
+      </w:pPr>
+    </w:p>
+    <w:p>
+      <w:pPr>
+        <w:rPr>
+          <w:lang w:val="de-DE"/>
+        </w:rPr>
+      </w:pPr>
+    </w:p>
+    <w:p>
+      <w:pPr>
+        <w:rPr>
+          <w:lang w:val="de-DE"/>
+        </w:rPr>
+      </w:pPr>
+    </w:p>
+    <w:p>
+      <w:pPr>
+        <w:rPr>
+          <w:lang w:val="de-DE"/>
+        </w:rPr>
+      </w:pPr>
+    </w:p>
+    <w:p>
+      <w:pPr>
+        <w:rPr>
+          <w:lang w:val="de-DE"/>
+        </w:rPr>
+      </w:pPr>
+    </w:p>
+    <w:p>
+      <w:pPr>
+        <w:rPr>
+          <w:lang w:val="de-DE"/>
+        </w:rPr>
+      </w:pPr>
+    </w:p>
+    <w:p>
+      <w:pPr>
+        <w:rPr>
+          <w:lang w:val="de-DE"/>
+        </w:rPr>
+      </w:pPr>
+    </w:p>
+    <w:p>
+      <w:pPr>
+        <w:rPr>
+          <w:lang w:val="de-DE"/>
+        </w:rPr>
+      </w:pPr>
+    </w:p>
+    <w:p>
+      <w:pPr>
+        <w:rPr>
+          <w:lang w:val="de-DE"/>
+        </w:rPr>
+      </w:pPr>
+    </w:p>
+    <w:p>
+      <w:pPr>
+        <w:rPr>
+          <w:lang w:val="de-DE"/>
+        </w:rPr>
+      </w:pPr>
+    </w:p>
+    <w:p>
+      <w:pPr>
+        <w:rPr>
+          <w:lang w:val="de-DE"/>
+        </w:rPr>
+      </w:pPr>
+    </w:p>
+    <w:p>
+      <w:pPr>
+        <w:rPr>
+          <w:lang w:val="de-DE"/>
+        </w:rPr>
+      </w:pPr>
+    </w:p>
+    <w:p>
+      <w:pPr>
+        <w:rPr>
+          <w:lang w:val="de-DE"/>
+        </w:rPr>
+      </w:pPr>
+    </w:p>
+    <w:p>
+      <w:pPr>
+        <w:rPr>
+          <w:lang w:val="de-DE"/>
+        </w:rPr>
+      </w:pPr>
+    </w:p>
+    <w:p>
+      <w:pPr>
+        <w:rPr>
+          <w:lang w:val="de-DE"/>
+        </w:rPr>
+      </w:pPr>
+    </w:p>
+    <w:p>
+      <w:pPr>
+        <w:rPr>
+          <w:lang w:val="de-DE"/>
+        </w:rPr>
+      </w:pPr>
+    </w:p>
+    <w:p>
+      <w:pPr>
+        <w:rPr>
+          <w:lang w:val="de-DE"/>
+        </w:rPr>
+      </w:pPr>
+    </w:p>
+    <w:p>
+      <w:pPr>
+        <w:pStyle w:val="Fuzeile"/>
         <w:pBdr>
           <w:top w:val="single" w:sz="2" w:space="1" w:color="auto"/>
         </w:pBdr>
@@ -2263,7 +2491,7 @@
           <w:i/>
           <w:sz w:val="18"/>
           <w:szCs w:val="18"/>
-          <w:lang w:val="en-NZ"/>
+          <w:lang w:val="de-DE"/>
         </w:rPr>
       </w:pPr>
       <w:r>
@@ -2272,7 +2500,7 @@
           <w:noProof/>
           <w:sz w:val="18"/>
           <w:szCs w:val="18"/>
-          <w:lang w:val="en-US" w:eastAsia="en-US"/>
+          <w:lang w:val="en-MY" w:eastAsia="en-MY"/>
         </w:rPr>
         <w:drawing>
           <wp:inline distT="0" distB="0" distL="0" distR="0">
@@ -2329,27 +2557,20 @@
           <w:i/>
           <w:sz w:val="18"/>
           <w:szCs w:val="18"/>
+          <w:lang w:val="de-DE"/>
         </w:rPr>
         <w:t>http://creativecommons.org/licenses/by/3.0/nz/</w:t>
       </w:r>
       <w:r>
         <w:rPr>
-          <w:rStyle w:val="PageNumber"/>
+          <w:rStyle w:val="Seitenzahl"/>
           <w:rFonts w:cs="Arial"/>
           <w:i/>
           <w:sz w:val="18"/>
           <w:szCs w:val="18"/>
+          <w:lang w:val="de-DE"/>
         </w:rPr>
         <w:tab/>
-      </w:r>
-      <w:r>
-        <w:rPr>
-          <w:rStyle w:val="PageNumber"/>
-          <w:rFonts w:cs="Arial"/>
-          <w:i/>
-          <w:sz w:val="18"/>
-          <w:szCs w:val="18"/>
-        </w:rPr>
         <w:t>40</w:t>
       </w:r>
     </w:p>
@@ -2422,7 +2643,7 @@
     <w:lvl w:ilvl="0">
       <w:start w:val="1"/>
       <w:numFmt w:val="decimal"/>
-      <w:pStyle w:val="Heading1"/>
+      <w:pStyle w:val="berschrift1"/>
       <w:lvlText w:val="%1."/>
       <w:lvlJc w:val="left"/>
       <w:pPr>
@@ -2438,7 +2659,7 @@
     <w:lvl w:ilvl="1">
       <w:start w:val="1"/>
       <w:numFmt w:val="decimal"/>
-      <w:pStyle w:val="Heading2"/>
+      <w:pStyle w:val="berschrift2"/>
       <w:lvlText w:val="%1.%2."/>
       <w:lvlJc w:val="left"/>
       <w:pPr>
@@ -2454,7 +2675,7 @@
     <w:lvl w:ilvl="2">
       <w:start w:val="1"/>
       <w:numFmt w:val="decimal"/>
-      <w:pStyle w:val="Heading3"/>
+      <w:pStyle w:val="berschrift3"/>
       <w:lvlText w:val="%1.%2.%3."/>
       <w:lvlJc w:val="left"/>
       <w:pPr>
@@ -3154,7 +3375,7 @@
     <w:lsdException w:name="Bibliography" w:uiPriority="37"/>
     <w:lsdException w:name="TOC Heading" w:uiPriority="39" w:qFormat="1"/>
   </w:latentStyles>
-  <w:style w:type="paragraph" w:default="1" w:styleId="Normal">
+  <w:style w:type="paragraph" w:default="1" w:styleId="Standard">
     <w:name w:val="Normal"/>
     <w:qFormat/>
     <w:rsid w:val="00E02001"/>
@@ -3169,11 +3390,11 @@
       <w:lang w:val="en-AU" w:eastAsia="ar-SA"/>
     </w:rPr>
   </w:style>
-  <w:style w:type="paragraph" w:styleId="Heading1">
+  <w:style w:type="paragraph" w:styleId="berschrift1">
     <w:name w:val="heading 1"/>
-    <w:basedOn w:val="Normal"/>
-    <w:next w:val="BodyTextIndent"/>
-    <w:link w:val="Heading1Char"/>
+    <w:basedOn w:val="Standard"/>
+    <w:next w:val="Textkrper-Zeileneinzug"/>
+    <w:link w:val="berschrift1Zchn"/>
     <w:qFormat/>
     <w:rsid w:val="00E02001"/>
     <w:pPr>
@@ -3190,11 +3411,11 @@
       <w:sz w:val="28"/>
     </w:rPr>
   </w:style>
-  <w:style w:type="paragraph" w:styleId="Heading2">
+  <w:style w:type="paragraph" w:styleId="berschrift2">
     <w:name w:val="heading 2"/>
-    <w:basedOn w:val="Normal"/>
-    <w:next w:val="BodyTextIndent"/>
-    <w:link w:val="Heading2Char"/>
+    <w:basedOn w:val="Standard"/>
+    <w:next w:val="Textkrper-Zeileneinzug"/>
+    <w:link w:val="berschrift2Zchn"/>
     <w:autoRedefine/>
     <w:qFormat/>
     <w:rsid w:val="00E02001"/>
@@ -3215,11 +3436,11 @@
       <w:szCs w:val="24"/>
     </w:rPr>
   </w:style>
-  <w:style w:type="paragraph" w:styleId="Heading3">
+  <w:style w:type="paragraph" w:styleId="berschrift3">
     <w:name w:val="heading 3"/>
-    <w:basedOn w:val="Normal"/>
-    <w:next w:val="BodyTextIndent"/>
-    <w:link w:val="Heading3Char"/>
+    <w:basedOn w:val="Standard"/>
+    <w:next w:val="Textkrper-Zeileneinzug"/>
+    <w:link w:val="berschrift3Zchn"/>
     <w:qFormat/>
     <w:rsid w:val="00E02001"/>
     <w:pPr>
@@ -3236,13 +3457,13 @@
       <w:sz w:val="22"/>
     </w:rPr>
   </w:style>
-  <w:style w:type="character" w:default="1" w:styleId="DefaultParagraphFont">
+  <w:style w:type="character" w:default="1" w:styleId="Absatz-Standardschriftart">
     <w:name w:val="Default Paragraph Font"/>
     <w:uiPriority w:val="1"/>
     <w:semiHidden/>
     <w:unhideWhenUsed/>
   </w:style>
-  <w:style w:type="table" w:default="1" w:styleId="TableNormal">
+  <w:style w:type="table" w:default="1" w:styleId="NormaleTabelle">
     <w:name w:val="Normal Table"/>
     <w:uiPriority w:val="99"/>
     <w:semiHidden/>
@@ -3257,16 +3478,16 @@
       </w:tblCellMar>
     </w:tblPr>
   </w:style>
-  <w:style w:type="numbering" w:default="1" w:styleId="NoList">
+  <w:style w:type="numbering" w:default="1" w:styleId="KeineListe">
     <w:name w:val="No List"/>
     <w:uiPriority w:val="99"/>
     <w:semiHidden/>
     <w:unhideWhenUsed/>
   </w:style>
-  <w:style w:type="paragraph" w:styleId="Header">
+  <w:style w:type="paragraph" w:styleId="Kopfzeile">
     <w:name w:val="header"/>
-    <w:basedOn w:val="Normal"/>
-    <w:link w:val="HeaderChar"/>
+    <w:basedOn w:val="Standard"/>
+    <w:link w:val="KopfzeileZchn"/>
     <w:uiPriority w:val="99"/>
     <w:unhideWhenUsed/>
     <w:rsid w:val="00C23FA8"/>
@@ -3278,17 +3499,17 @@
       <w:spacing w:line="240" w:lineRule="auto"/>
     </w:pPr>
   </w:style>
-  <w:style w:type="character" w:customStyle="1" w:styleId="HeaderChar">
-    <w:name w:val="Header Char"/>
-    <w:basedOn w:val="DefaultParagraphFont"/>
-    <w:link w:val="Header"/>
+  <w:style w:type="character" w:customStyle="1" w:styleId="KopfzeileZchn">
+    <w:name w:val="Kopfzeile Zchn"/>
+    <w:basedOn w:val="Absatz-Standardschriftart"/>
+    <w:link w:val="Kopfzeile"/>
     <w:uiPriority w:val="99"/>
     <w:rsid w:val="00C23FA8"/>
   </w:style>
-  <w:style w:type="paragraph" w:styleId="Footer">
+  <w:style w:type="paragraph" w:styleId="Fuzeile">
     <w:name w:val="footer"/>
-    <w:basedOn w:val="Normal"/>
-    <w:link w:val="FooterChar"/>
+    <w:basedOn w:val="Standard"/>
+    <w:link w:val="FuzeileZchn"/>
     <w:unhideWhenUsed/>
     <w:rsid w:val="00C23FA8"/>
     <w:pPr>
@@ -3299,16 +3520,16 @@
       <w:spacing w:line="240" w:lineRule="auto"/>
     </w:pPr>
   </w:style>
-  <w:style w:type="character" w:customStyle="1" w:styleId="FooterChar">
-    <w:name w:val="Footer Char"/>
-    <w:basedOn w:val="DefaultParagraphFont"/>
-    <w:link w:val="Footer"/>
+  <w:style w:type="character" w:customStyle="1" w:styleId="FuzeileZchn">
+    <w:name w:val="Fußzeile Zchn"/>
+    <w:basedOn w:val="Absatz-Standardschriftart"/>
+    <w:link w:val="Fuzeile"/>
     <w:rsid w:val="00C23FA8"/>
   </w:style>
-  <w:style w:type="character" w:customStyle="1" w:styleId="Heading1Char">
-    <w:name w:val="Heading 1 Char"/>
-    <w:basedOn w:val="DefaultParagraphFont"/>
-    <w:link w:val="Heading1"/>
+  <w:style w:type="character" w:customStyle="1" w:styleId="berschrift1Zchn">
+    <w:name w:val="Überschrift 1 Zchn"/>
+    <w:basedOn w:val="Absatz-Standardschriftart"/>
+    <w:link w:val="berschrift1"/>
     <w:rsid w:val="00E02001"/>
     <w:rPr>
       <w:rFonts w:ascii="Arial" w:eastAsia="Times New Roman" w:hAnsi="Arial" w:cs="Times New Roman"/>
@@ -3319,10 +3540,10 @@
       <w:lang w:val="en-AU" w:eastAsia="ar-SA"/>
     </w:rPr>
   </w:style>
-  <w:style w:type="character" w:customStyle="1" w:styleId="Heading2Char">
-    <w:name w:val="Heading 2 Char"/>
-    <w:basedOn w:val="DefaultParagraphFont"/>
-    <w:link w:val="Heading2"/>
+  <w:style w:type="character" w:customStyle="1" w:styleId="berschrift2Zchn">
+    <w:name w:val="Überschrift 2 Zchn"/>
+    <w:basedOn w:val="Absatz-Standardschriftart"/>
+    <w:link w:val="berschrift2"/>
     <w:rsid w:val="00E02001"/>
     <w:rPr>
       <w:rFonts w:ascii="Arial" w:eastAsia="Times New Roman" w:hAnsi="Arial" w:cs="Times New Roman"/>
@@ -3333,10 +3554,10 @@
       <w:lang w:val="en-AU" w:eastAsia="ar-SA"/>
     </w:rPr>
   </w:style>
-  <w:style w:type="character" w:customStyle="1" w:styleId="Heading3Char">
-    <w:name w:val="Heading 3 Char"/>
-    <w:basedOn w:val="DefaultParagraphFont"/>
-    <w:link w:val="Heading3"/>
+  <w:style w:type="character" w:customStyle="1" w:styleId="berschrift3Zchn">
+    <w:name w:val="Überschrift 3 Zchn"/>
+    <w:basedOn w:val="Absatz-Standardschriftart"/>
+    <w:link w:val="berschrift3"/>
     <w:rsid w:val="00E02001"/>
     <w:rPr>
       <w:rFonts w:ascii="Arial" w:eastAsia="Times New Roman" w:hAnsi="Arial" w:cs="Times New Roman"/>
@@ -3345,11 +3566,11 @@
       <w:lang w:val="en-AU" w:eastAsia="ar-SA"/>
     </w:rPr>
   </w:style>
-  <w:style w:type="paragraph" w:styleId="BodyTextIndent">
+  <w:style w:type="paragraph" w:styleId="Textkrper-Zeileneinzug">
     <w:name w:val="Body Text Indent"/>
     <w:aliases w:val="Body Text Indent Char1,Body Text Indent Char Char,Body Text Indent Char1 Char Char,Body Text Indent Char Char Char Char,Body Text Indent Char1 Char Char Char Char,Body Text Indent Char Char Char Char Char Char,Body Text Inden"/>
-    <w:basedOn w:val="Normal"/>
-    <w:link w:val="BodyTextIndentChar"/>
+    <w:basedOn w:val="Standard"/>
+    <w:link w:val="Textkrper-ZeileneinzugZchn"/>
     <w:rsid w:val="00E02001"/>
     <w:pPr>
       <w:tabs>
@@ -3359,11 +3580,11 @@
       <w:ind w:left="851"/>
     </w:pPr>
   </w:style>
-  <w:style w:type="character" w:customStyle="1" w:styleId="BodyTextIndentChar">
-    <w:name w:val="Body Text Indent Char"/>
-    <w:aliases w:val="Body Text Indent Char1 Char,Body Text Indent Char Char Char,Body Text Indent Char1 Char Char Char,Body Text Indent Char Char Char Char Char,Body Text Indent Char1 Char Char Char Char Char,Body Text Inden Char"/>
-    <w:basedOn w:val="DefaultParagraphFont"/>
-    <w:link w:val="BodyTextIndent"/>
+  <w:style w:type="character" w:customStyle="1" w:styleId="Textkrper-ZeileneinzugZchn">
+    <w:name w:val="Textkörper-Zeileneinzug Zchn"/>
+    <w:aliases w:val="Body Text Indent Char1 Zchn,Body Text Indent Char Char Zchn,Body Text Indent Char1 Char Char Zchn,Body Text Indent Char Char Char Char Zchn,Body Text Indent Char1 Char Char Char Char Zchn,Body Text Inden Zchn"/>
+    <w:basedOn w:val="Absatz-Standardschriftart"/>
+    <w:link w:val="Textkrper-Zeileneinzug"/>
     <w:rsid w:val="00E02001"/>
     <w:rPr>
       <w:rFonts w:ascii="Arial" w:eastAsia="Times New Roman" w:hAnsi="Arial" w:cs="Times New Roman"/>
@@ -3372,9 +3593,9 @@
       <w:lang w:val="en-AU" w:eastAsia="ar-SA"/>
     </w:rPr>
   </w:style>
-  <w:style w:type="paragraph" w:styleId="ListParagraph">
+  <w:style w:type="paragraph" w:styleId="Listenabsatz">
     <w:name w:val="List Paragraph"/>
-    <w:basedOn w:val="Normal"/>
+    <w:basedOn w:val="Standard"/>
     <w:uiPriority w:val="34"/>
     <w:qFormat/>
     <w:rsid w:val="00E02001"/>
@@ -3383,15 +3604,15 @@
       <w:contextualSpacing/>
     </w:pPr>
   </w:style>
-  <w:style w:type="character" w:styleId="PageNumber">
+  <w:style w:type="character" w:styleId="Seitenzahl">
     <w:name w:val="page number"/>
-    <w:basedOn w:val="DefaultParagraphFont"/>
+    <w:basedOn w:val="Absatz-Standardschriftart"/>
     <w:rsid w:val="00E02001"/>
   </w:style>
-  <w:style w:type="paragraph" w:styleId="BalloonText">
+  <w:style w:type="paragraph" w:styleId="Sprechblasentext">
     <w:name w:val="Balloon Text"/>
-    <w:basedOn w:val="Normal"/>
-    <w:link w:val="BalloonTextChar"/>
+    <w:basedOn w:val="Standard"/>
+    <w:link w:val="SprechblasentextZchn"/>
     <w:uiPriority w:val="99"/>
     <w:semiHidden/>
     <w:unhideWhenUsed/>
@@ -3405,10 +3626,10 @@
       <w:szCs w:val="18"/>
     </w:rPr>
   </w:style>
-  <w:style w:type="character" w:customStyle="1" w:styleId="BalloonTextChar">
-    <w:name w:val="Balloon Text Char"/>
-    <w:basedOn w:val="DefaultParagraphFont"/>
-    <w:link w:val="BalloonText"/>
+  <w:style w:type="character" w:customStyle="1" w:styleId="SprechblasentextZchn">
+    <w:name w:val="Sprechblasentext Zchn"/>
+    <w:basedOn w:val="Absatz-Standardschriftart"/>
+    <w:link w:val="Sprechblasentext"/>
     <w:uiPriority w:val="99"/>
     <w:semiHidden/>
     <w:rsid w:val="00E02001"/>
@@ -3581,7 +3802,7 @@
     <w:lsdException w:name="Bibliography" w:uiPriority="37"/>
     <w:lsdException w:name="TOC Heading" w:uiPriority="39" w:qFormat="1"/>
   </w:latentStyles>
-  <w:style w:type="paragraph" w:default="1" w:styleId="Normal">
+  <w:style w:type="paragraph" w:default="1" w:styleId="Standard">
     <w:name w:val="Normal"/>
     <w:qFormat/>
     <w:rsid w:val="00E02001"/>
@@ -3596,11 +3817,11 @@
       <w:lang w:val="en-AU" w:eastAsia="ar-SA"/>
     </w:rPr>
   </w:style>
-  <w:style w:type="paragraph" w:styleId="Heading1">
+  <w:style w:type="paragraph" w:styleId="berschrift1">
     <w:name w:val="heading 1"/>
-    <w:basedOn w:val="Normal"/>
-    <w:next w:val="BodyTextIndent"/>
-    <w:link w:val="Heading1Char"/>
+    <w:basedOn w:val="Standard"/>
+    <w:next w:val="Textkrper-Zeileneinzug"/>
+    <w:link w:val="berschrift1Zchn"/>
     <w:qFormat/>
     <w:rsid w:val="00E02001"/>
     <w:pPr>
@@ -3617,11 +3838,11 @@
       <w:sz w:val="28"/>
     </w:rPr>
   </w:style>
-  <w:style w:type="paragraph" w:styleId="Heading2">
+  <w:style w:type="paragraph" w:styleId="berschrift2">
     <w:name w:val="heading 2"/>
-    <w:basedOn w:val="Normal"/>
-    <w:next w:val="BodyTextIndent"/>
-    <w:link w:val="Heading2Char"/>
+    <w:basedOn w:val="Standard"/>
+    <w:next w:val="Textkrper-Zeileneinzug"/>
+    <w:link w:val="berschrift2Zchn"/>
     <w:autoRedefine/>
     <w:qFormat/>
     <w:rsid w:val="00E02001"/>
@@ -3642,11 +3863,11 @@
       <w:szCs w:val="24"/>
     </w:rPr>
   </w:style>
-  <w:style w:type="paragraph" w:styleId="Heading3">
+  <w:style w:type="paragraph" w:styleId="berschrift3">
     <w:name w:val="heading 3"/>
-    <w:basedOn w:val="Normal"/>
-    <w:next w:val="BodyTextIndent"/>
-    <w:link w:val="Heading3Char"/>
+    <w:basedOn w:val="Standard"/>
+    <w:next w:val="Textkrper-Zeileneinzug"/>
+    <w:link w:val="berschrift3Zchn"/>
     <w:qFormat/>
     <w:rsid w:val="00E02001"/>
     <w:pPr>
@@ -3663,13 +3884,13 @@
       <w:sz w:val="22"/>
     </w:rPr>
   </w:style>
-  <w:style w:type="character" w:default="1" w:styleId="DefaultParagraphFont">
+  <w:style w:type="character" w:default="1" w:styleId="Absatz-Standardschriftart">
     <w:name w:val="Default Paragraph Font"/>
     <w:uiPriority w:val="1"/>
     <w:semiHidden/>
     <w:unhideWhenUsed/>
   </w:style>
-  <w:style w:type="table" w:default="1" w:styleId="TableNormal">
+  <w:style w:type="table" w:default="1" w:styleId="NormaleTabelle">
     <w:name w:val="Normal Table"/>
     <w:uiPriority w:val="99"/>
     <w:semiHidden/>
@@ -3684,16 +3905,16 @@
       </w:tblCellMar>
     </w:tblPr>
   </w:style>
-  <w:style w:type="numbering" w:default="1" w:styleId="NoList">
+  <w:style w:type="numbering" w:default="1" w:styleId="KeineListe">
     <w:name w:val="No List"/>
     <w:uiPriority w:val="99"/>
     <w:semiHidden/>
     <w:unhideWhenUsed/>
   </w:style>
-  <w:style w:type="paragraph" w:styleId="Header">
+  <w:style w:type="paragraph" w:styleId="Kopfzeile">
     <w:name w:val="header"/>
-    <w:basedOn w:val="Normal"/>
-    <w:link w:val="HeaderChar"/>
+    <w:basedOn w:val="Standard"/>
+    <w:link w:val="KopfzeileZchn"/>
     <w:uiPriority w:val="99"/>
     <w:unhideWhenUsed/>
     <w:rsid w:val="00C23FA8"/>
@@ -3705,17 +3926,17 @@
       <w:spacing w:line="240" w:lineRule="auto"/>
     </w:pPr>
   </w:style>
-  <w:style w:type="character" w:customStyle="1" w:styleId="HeaderChar">
-    <w:name w:val="Header Char"/>
-    <w:basedOn w:val="DefaultParagraphFont"/>
-    <w:link w:val="Header"/>
+  <w:style w:type="character" w:customStyle="1" w:styleId="KopfzeileZchn">
+    <w:name w:val="Kopfzeile Zchn"/>
+    <w:basedOn w:val="Absatz-Standardschriftart"/>
+    <w:link w:val="Kopfzeile"/>
     <w:uiPriority w:val="99"/>
     <w:rsid w:val="00C23FA8"/>
   </w:style>
-  <w:style w:type="paragraph" w:styleId="Footer">
+  <w:style w:type="paragraph" w:styleId="Fuzeile">
     <w:name w:val="footer"/>
-    <w:basedOn w:val="Normal"/>
-    <w:link w:val="FooterChar"/>
+    <w:basedOn w:val="Standard"/>
+    <w:link w:val="FuzeileZchn"/>
     <w:unhideWhenUsed/>
     <w:rsid w:val="00C23FA8"/>
     <w:pPr>
@@ -3726,16 +3947,16 @@
       <w:spacing w:line="240" w:lineRule="auto"/>
     </w:pPr>
   </w:style>
-  <w:style w:type="character" w:customStyle="1" w:styleId="FooterChar">
-    <w:name w:val="Footer Char"/>
-    <w:basedOn w:val="DefaultParagraphFont"/>
-    <w:link w:val="Footer"/>
+  <w:style w:type="character" w:customStyle="1" w:styleId="FuzeileZchn">
+    <w:name w:val="Fußzeile Zchn"/>
+    <w:basedOn w:val="Absatz-Standardschriftart"/>
+    <w:link w:val="Fuzeile"/>
     <w:rsid w:val="00C23FA8"/>
   </w:style>
-  <w:style w:type="character" w:customStyle="1" w:styleId="Heading1Char">
-    <w:name w:val="Heading 1 Char"/>
-    <w:basedOn w:val="DefaultParagraphFont"/>
-    <w:link w:val="Heading1"/>
+  <w:style w:type="character" w:customStyle="1" w:styleId="berschrift1Zchn">
+    <w:name w:val="Überschrift 1 Zchn"/>
+    <w:basedOn w:val="Absatz-Standardschriftart"/>
+    <w:link w:val="berschrift1"/>
     <w:rsid w:val="00E02001"/>
     <w:rPr>
       <w:rFonts w:ascii="Arial" w:eastAsia="Times New Roman" w:hAnsi="Arial" w:cs="Times New Roman"/>
@@ -3746,10 +3967,10 @@
       <w:lang w:val="en-AU" w:eastAsia="ar-SA"/>
     </w:rPr>
   </w:style>
-  <w:style w:type="character" w:customStyle="1" w:styleId="Heading2Char">
-    <w:name w:val="Heading 2 Char"/>
-    <w:basedOn w:val="DefaultParagraphFont"/>
-    <w:link w:val="Heading2"/>
+  <w:style w:type="character" w:customStyle="1" w:styleId="berschrift2Zchn">
+    <w:name w:val="Überschrift 2 Zchn"/>
+    <w:basedOn w:val="Absatz-Standardschriftart"/>
+    <w:link w:val="berschrift2"/>
     <w:rsid w:val="00E02001"/>
     <w:rPr>
       <w:rFonts w:ascii="Arial" w:eastAsia="Times New Roman" w:hAnsi="Arial" w:cs="Times New Roman"/>
@@ -3760,10 +3981,10 @@
       <w:lang w:val="en-AU" w:eastAsia="ar-SA"/>
     </w:rPr>
   </w:style>
-  <w:style w:type="character" w:customStyle="1" w:styleId="Heading3Char">
-    <w:name w:val="Heading 3 Char"/>
-    <w:basedOn w:val="DefaultParagraphFont"/>
-    <w:link w:val="Heading3"/>
+  <w:style w:type="character" w:customStyle="1" w:styleId="berschrift3Zchn">
+    <w:name w:val="Überschrift 3 Zchn"/>
+    <w:basedOn w:val="Absatz-Standardschriftart"/>
+    <w:link w:val="berschrift3"/>
     <w:rsid w:val="00E02001"/>
     <w:rPr>
       <w:rFonts w:ascii="Arial" w:eastAsia="Times New Roman" w:hAnsi="Arial" w:cs="Times New Roman"/>
@@ -3772,11 +3993,11 @@
       <w:lang w:val="en-AU" w:eastAsia="ar-SA"/>
     </w:rPr>
   </w:style>
-  <w:style w:type="paragraph" w:styleId="BodyTextIndent">
+  <w:style w:type="paragraph" w:styleId="Textkrper-Zeileneinzug">
     <w:name w:val="Body Text Indent"/>
     <w:aliases w:val="Body Text Indent Char1,Body Text Indent Char Char,Body Text Indent Char1 Char Char,Body Text Indent Char Char Char Char,Body Text Indent Char1 Char Char Char Char,Body Text Indent Char Char Char Char Char Char,Body Text Inden"/>
-    <w:basedOn w:val="Normal"/>
-    <w:link w:val="BodyTextIndentChar"/>
+    <w:basedOn w:val="Standard"/>
+    <w:link w:val="Textkrper-ZeileneinzugZchn"/>
     <w:rsid w:val="00E02001"/>
     <w:pPr>
       <w:tabs>
@@ -3786,11 +4007,11 @@
       <w:ind w:left="851"/>
     </w:pPr>
   </w:style>
-  <w:style w:type="character" w:customStyle="1" w:styleId="BodyTextIndentChar">
-    <w:name w:val="Body Text Indent Char"/>
-    <w:aliases w:val="Body Text Indent Char1 Char,Body Text Indent Char Char Char,Body Text Indent Char1 Char Char Char,Body Text Indent Char Char Char Char Char,Body Text Indent Char1 Char Char Char Char Char,Body Text Inden Char"/>
-    <w:basedOn w:val="DefaultParagraphFont"/>
-    <w:link w:val="BodyTextIndent"/>
+  <w:style w:type="character" w:customStyle="1" w:styleId="Textkrper-ZeileneinzugZchn">
+    <w:name w:val="Textkörper-Zeileneinzug Zchn"/>
+    <w:aliases w:val="Body Text Indent Char1 Zchn,Body Text Indent Char Char Zchn,Body Text Indent Char1 Char Char Zchn,Body Text Indent Char Char Char Char Zchn,Body Text Indent Char1 Char Char Char Char Zchn,Body Text Inden Zchn"/>
+    <w:basedOn w:val="Absatz-Standardschriftart"/>
+    <w:link w:val="Textkrper-Zeileneinzug"/>
     <w:rsid w:val="00E02001"/>
     <w:rPr>
       <w:rFonts w:ascii="Arial" w:eastAsia="Times New Roman" w:hAnsi="Arial" w:cs="Times New Roman"/>
@@ -3799,9 +4020,9 @@
       <w:lang w:val="en-AU" w:eastAsia="ar-SA"/>
     </w:rPr>
   </w:style>
-  <w:style w:type="paragraph" w:styleId="ListParagraph">
+  <w:style w:type="paragraph" w:styleId="Listenabsatz">
     <w:name w:val="List Paragraph"/>
-    <w:basedOn w:val="Normal"/>
+    <w:basedOn w:val="Standard"/>
     <w:uiPriority w:val="34"/>
     <w:qFormat/>
     <w:rsid w:val="00E02001"/>
@@ -3810,15 +4031,15 @@
       <w:contextualSpacing/>
     </w:pPr>
   </w:style>
-  <w:style w:type="character" w:styleId="PageNumber">
+  <w:style w:type="character" w:styleId="Seitenzahl">
     <w:name w:val="page number"/>
-    <w:basedOn w:val="DefaultParagraphFont"/>
+    <w:basedOn w:val="Absatz-Standardschriftart"/>
     <w:rsid w:val="00E02001"/>
   </w:style>
-  <w:style w:type="paragraph" w:styleId="BalloonText">
+  <w:style w:type="paragraph" w:styleId="Sprechblasentext">
     <w:name w:val="Balloon Text"/>
-    <w:basedOn w:val="Normal"/>
-    <w:link w:val="BalloonTextChar"/>
+    <w:basedOn w:val="Standard"/>
+    <w:link w:val="SprechblasentextZchn"/>
     <w:uiPriority w:val="99"/>
     <w:semiHidden/>
     <w:unhideWhenUsed/>
@@ -3832,10 +4053,10 @@
       <w:szCs w:val="18"/>
     </w:rPr>
   </w:style>
-  <w:style w:type="character" w:customStyle="1" w:styleId="BalloonTextChar">
-    <w:name w:val="Balloon Text Char"/>
-    <w:basedOn w:val="DefaultParagraphFont"/>
-    <w:link w:val="BalloonText"/>
+  <w:style w:type="character" w:customStyle="1" w:styleId="SprechblasentextZchn">
+    <w:name w:val="Sprechblasentext Zchn"/>
+    <w:basedOn w:val="Absatz-Standardschriftart"/>
+    <w:link w:val="Sprechblasentext"/>
     <w:uiPriority w:val="99"/>
     <w:semiHidden/>
     <w:rsid w:val="00E02001"/>

</xml_diff>